<commit_message>
Adding images and some work on the final analysis
</commit_message>
<xml_diff>
--- a/nanderson46-analysis.docx
+++ b/nanderson46-analysis.docx
@@ -1,32 +1,47 @@
 
-<file path=word/document2.xml><?xml version="1.0" encoding="utf-8"?>
-<w:document xmlns:wpc="http://schemas.microsoft.com/office/word/2010/wordprocessingCanvas" xmlns:mc="http://schemas.openxmlformats.org/markup-compatibility/2006" xmlns:o="urn:schemas-microsoft-com:office:office" xmlns:r="http://schemas.openxmlformats.org/officeDocument/2006/relationships" xmlns:m="http://schemas.openxmlformats.org/officeDocument/2006/math" xmlns:v="urn:schemas-microsoft-com:vml" xmlns:wp14="http://schemas.microsoft.com/office/word/2010/wordprocessingDrawing" xmlns:wp="http://schemas.openxmlformats.org/drawingml/2006/wordprocessingDrawing" xmlns:w10="urn:schemas-microsoft-com:office:word" xmlns:w="http://schemas.openxmlformats.org/wordprocessingml/2006/main" xmlns:w14="http://schemas.microsoft.com/office/word/2010/wordml" xmlns:w15="http://schemas.microsoft.com/office/word/2012/wordml" xmlns:wpg="http://schemas.microsoft.com/office/word/2010/wordprocessingGroup" xmlns:wpi="http://schemas.microsoft.com/office/word/2010/wordprocessingInk" xmlns:wne="http://schemas.microsoft.com/office/word/2006/wordml" xmlns:wps="http://schemas.microsoft.com/office/word/2010/wordprocessingShape" xmlns:a="http://schemas.openxmlformats.org/drawingml/2006/main" xmlns:pic="http://schemas.openxmlformats.org/drawingml/2006/picture" xmlns:a14="http://schemas.microsoft.com/office/drawing/2010/main" mc:Ignorable="w14 w15 wp14">
+<file path=word/document.xml><?xml version="1.0" encoding="utf-8"?>
+<w:document xmlns:wpc="http://schemas.microsoft.com/office/word/2010/wordprocessingCanvas" xmlns:mc="http://schemas.openxmlformats.org/markup-compatibility/2006" xmlns:o="urn:schemas-microsoft-com:office:office" xmlns:r="http://schemas.openxmlformats.org/officeDocument/2006/relationships" xmlns:m="http://schemas.openxmlformats.org/officeDocument/2006/math" xmlns:v="urn:schemas-microsoft-com:vml" xmlns:wp14="http://schemas.microsoft.com/office/word/2010/wordprocessingDrawing" xmlns:wp="http://schemas.openxmlformats.org/drawingml/2006/wordprocessingDrawing" xmlns:w10="urn:schemas-microsoft-com:office:word" xmlns:w="http://schemas.openxmlformats.org/wordprocessingml/2006/main" xmlns:w14="http://schemas.microsoft.com/office/word/2010/wordml" xmlns:w15="http://schemas.microsoft.com/office/word/2012/wordml" xmlns:wpg="http://schemas.microsoft.com/office/word/2010/wordprocessingGroup" xmlns:wpi="http://schemas.microsoft.com/office/word/2010/wordprocessingInk" xmlns:wne="http://schemas.microsoft.com/office/word/2006/wordml" xmlns:wps="http://schemas.microsoft.com/office/word/2010/wordprocessingShape" mc:Ignorable="w14 w15 wp14">
   <w:body>
-    <w:p w14:noSpellErr="1">
-      <w:r>
+    <w:p>
+      <w:r>
+        <w:tab/>
+        <w:t xml:space="preserve">For my MDP problems, I chose two grid world problems, both with some grounding in a real situation. I work for a large manufacturing company </w:t>
+      </w:r>
+      <w:r>
+        <w:t>and in my prior role, I was working at one of the largest operational warehouses in the world. It’s no secret that automation</w:t>
+      </w:r>
+      <w:r>
+        <w:t xml:space="preserve"> and machine learning</w:t>
+      </w:r>
+      <w:r>
+        <w:t xml:space="preserve"> will become a bigger part of our operation in facilities such as those, so I was interested in applying what I learned about reinforcement learning to grid worlds that mimic subsections of our war</w:t>
+      </w:r>
+      <w:r>
+        <w:t xml:space="preserve">ehouses. Below is my grid world with a “small” number of states. </w:t>
+      </w:r>
+    </w:p>
+    <w:p>
+      <w:r>
+        <w:rPr>
+          <w:noProof/>
+        </w:rPr>
         <w:drawing>
-          <wp:inline wp14:editId="62C3EFE6" wp14:anchorId="784F7A12">
-            <wp:extent cx="5943600" cy="4705352"/>
-            <wp:effectExtent l="0" t="0" r="0" b="0"/>
-            <wp:docPr id="886082121" name="picture" title=""/>
+          <wp:inline distT="0" distB="0" distL="0" distR="0" wp14:anchorId="34C3EFEF" wp14:editId="36906899">
+            <wp:extent cx="5257800" cy="5270720"/>
+            <wp:effectExtent l="0" t="0" r="0" b="6350"/>
+            <wp:docPr id="1" name="Picture 1"/>
             <wp:cNvGraphicFramePr>
-              <a:graphicFrameLocks noChangeAspect="1"/>
+              <a:graphicFrameLocks xmlns:a="http://schemas.openxmlformats.org/drawingml/2006/main" noChangeAspect="1"/>
             </wp:cNvGraphicFramePr>
-            <a:graphic>
+            <a:graphic xmlns:a="http://schemas.openxmlformats.org/drawingml/2006/main">
               <a:graphicData uri="http://schemas.openxmlformats.org/drawingml/2006/picture">
-                <pic:pic>
+                <pic:pic xmlns:pic="http://schemas.openxmlformats.org/drawingml/2006/picture">
                   <pic:nvPicPr>
-                    <pic:cNvPr id="0" name="picture"/>
+                    <pic:cNvPr id="1" name=""/>
                     <pic:cNvPicPr/>
                   </pic:nvPicPr>
                   <pic:blipFill>
-                    <a:blip r:embed="Ra38f927ef55446d1">
-                      <a:extLst>
-                        <a:ext xmlns:a="http://schemas.openxmlformats.org/drawingml/2006/main" uri="{28A0092B-C50C-407E-A947-70E740481C1C}">
-                          <a14:useLocalDpi val="0"/>
-                        </a:ext>
-                      </a:extLst>
-                    </a:blip>
+                    <a:blip r:embed="rId6"/>
                     <a:stretch>
                       <a:fillRect/>
                     </a:stretch>
@@ -34,7 +49,7 @@
                   <pic:spPr>
                     <a:xfrm>
                       <a:off x="0" y="0"/>
-                      <a:ext cx="5943600" cy="4705352"/>
+                      <a:ext cx="5265049" cy="5277987"/>
                     </a:xfrm>
                     <a:prstGeom prst="rect">
                       <a:avLst/>
@@ -47,36 +62,52 @@
         </w:drawing>
       </w:r>
     </w:p>
-    <w:p w14:noSpellErr="1">
-      <w:pPr>
-        <w:pStyle w:val="Normal"/>
-      </w:pPr>
+    <w:p>
+      <w:r>
+        <w:tab/>
+        <w:t xml:space="preserve">The rewards and policy shown on the grid above are those calculated by value iteration. This layout is meant to loosely mimic the rows of shelves where parts are stored in the warehouse (the resemblance will be more evident in the “large” state example). </w:t>
+      </w:r>
+      <w:r>
+        <w:t xml:space="preserve">Having the ability to automatically determine optimal routes throughout our warehouse can result in significant cost savings, given that we pick millions of parts per year and our buildings and shelving structures are always being moved for optimization purposes. </w:t>
+      </w:r>
     </w:p>
     <w:p>
       <w:r>
+        <w:lastRenderedPageBreak/>
+        <w:tab/>
+        <w:t xml:space="preserve">Below is the “large” state MDP problem layout.  </w:t>
+      </w:r>
+      <w:r>
+        <w:t xml:space="preserve"> </w:t>
+      </w:r>
+      <w:r>
+        <w:t xml:space="preserve">The rewards and policy on this visual are that of policy iteration as opposed to value iteration for the small state problem. </w:t>
+      </w:r>
+      <w:bookmarkStart w:id="0" w:name="_GoBack"/>
+      <w:bookmarkEnd w:id="0"/>
+    </w:p>
+    <w:p>
+      <w:r>
+        <w:rPr>
+          <w:noProof/>
+        </w:rPr>
         <w:drawing>
-          <wp:inline wp14:editId="208CD16E" wp14:anchorId="00A18B53">
-            <wp:extent cx="5943600" cy="4714875"/>
+          <wp:inline distT="0" distB="0" distL="0" distR="0" wp14:anchorId="3B34AEBF" wp14:editId="739ED31E">
+            <wp:extent cx="5429250" cy="5429250"/>
             <wp:effectExtent l="0" t="0" r="0" b="0"/>
-            <wp:docPr id="447048054" name="picture" title=""/>
+            <wp:docPr id="3" name="Picture 3"/>
             <wp:cNvGraphicFramePr>
-              <a:graphicFrameLocks noChangeAspect="1"/>
+              <a:graphicFrameLocks xmlns:a="http://schemas.openxmlformats.org/drawingml/2006/main" noChangeAspect="1"/>
             </wp:cNvGraphicFramePr>
-            <a:graphic>
+            <a:graphic xmlns:a="http://schemas.openxmlformats.org/drawingml/2006/main">
               <a:graphicData uri="http://schemas.openxmlformats.org/drawingml/2006/picture">
-                <pic:pic>
+                <pic:pic xmlns:pic="http://schemas.openxmlformats.org/drawingml/2006/picture">
                   <pic:nvPicPr>
-                    <pic:cNvPr id="0" name="picture"/>
+                    <pic:cNvPr id="1" name=""/>
                     <pic:cNvPicPr/>
                   </pic:nvPicPr>
                   <pic:blipFill>
-                    <a:blip r:embed="R1a837b5bb25e4b7d">
-                      <a:extLst>
-                        <a:ext xmlns:a="http://schemas.openxmlformats.org/drawingml/2006/main" uri="{28A0092B-C50C-407E-A947-70E740481C1C}">
-                          <a14:useLocalDpi val="0"/>
-                        </a:ext>
-                      </a:extLst>
-                    </a:blip>
+                    <a:blip r:embed="rId7"/>
                     <a:stretch>
                       <a:fillRect/>
                     </a:stretch>
@@ -84,7 +115,7 @@
                   <pic:spPr>
                     <a:xfrm>
                       <a:off x="0" y="0"/>
-                      <a:ext cx="5943600" cy="4714875"/>
+                      <a:ext cx="5429250" cy="5429250"/>
                     </a:xfrm>
                     <a:prstGeom prst="rect">
                       <a:avLst/>
@@ -97,23 +128,9 @@
         </w:drawing>
       </w:r>
     </w:p>
-    <w:p w14:noSpellErr="1">
-      <w:pPr>
-        <w:pStyle w:val="Normal"/>
-      </w:pPr>
-    </w:p>
-    <w:p w14:noSpellErr="1">
-      <w:pPr>
-        <w:pStyle w:val="Normal"/>
-      </w:pPr>
-    </w:p>
-    <w:p w14:noSpellErr="1">
-      <w:pPr>
-        <w:pStyle w:val="Normal"/>
-      </w:pPr>
-    </w:p>
     <w:sectPr>
-      <w:pgSz w:w="12240" w:h="15840" w:orient="portrait"/>
+      <w:headerReference w:type="default" r:id="rId8"/>
+      <w:pgSz w:w="12240" w:h="15840"/>
       <w:pgMar w:top="1440" w:right="1440" w:bottom="1440" w:left="1440" w:header="720" w:footer="720" w:gutter="0"/>
       <w:cols w:space="720"/>
       <w:docGrid w:linePitch="360"/>
@@ -122,12 +139,99 @@
 </w:document>
 </file>
 
+<file path=word/endnotes.xml><?xml version="1.0" encoding="utf-8"?>
+<w:endnotes xmlns:wpc="http://schemas.microsoft.com/office/word/2010/wordprocessingCanvas" xmlns:mc="http://schemas.openxmlformats.org/markup-compatibility/2006" xmlns:o="urn:schemas-microsoft-com:office:office" xmlns:r="http://schemas.openxmlformats.org/officeDocument/2006/relationships" xmlns:m="http://schemas.openxmlformats.org/officeDocument/2006/math" xmlns:v="urn:schemas-microsoft-com:vml" xmlns:wp14="http://schemas.microsoft.com/office/word/2010/wordprocessingDrawing" xmlns:wp="http://schemas.openxmlformats.org/drawingml/2006/wordprocessingDrawing" xmlns:w10="urn:schemas-microsoft-com:office:word" xmlns:w="http://schemas.openxmlformats.org/wordprocessingml/2006/main" xmlns:w14="http://schemas.microsoft.com/office/word/2010/wordml" xmlns:w15="http://schemas.microsoft.com/office/word/2012/wordml" xmlns:wpg="http://schemas.microsoft.com/office/word/2010/wordprocessingGroup" xmlns:wpi="http://schemas.microsoft.com/office/word/2010/wordprocessingInk" xmlns:wne="http://schemas.microsoft.com/office/word/2006/wordml" xmlns:wps="http://schemas.microsoft.com/office/word/2010/wordprocessingShape" mc:Ignorable="w14 w15 wp14">
+  <w:endnote w:type="separator" w:id="-1">
+    <w:p>
+      <w:pPr>
+        <w:spacing w:after="0" w:line="240" w:lineRule="auto"/>
+      </w:pPr>
+      <w:r>
+        <w:separator/>
+      </w:r>
+    </w:p>
+  </w:endnote>
+  <w:endnote w:type="continuationSeparator" w:id="0">
+    <w:p>
+      <w:pPr>
+        <w:spacing w:after="0" w:line="240" w:lineRule="auto"/>
+      </w:pPr>
+      <w:r>
+        <w:continuationSeparator/>
+      </w:r>
+    </w:p>
+  </w:endnote>
+</w:endnotes>
+</file>
+
+<file path=word/footnotes.xml><?xml version="1.0" encoding="utf-8"?>
+<w:footnotes xmlns:wpc="http://schemas.microsoft.com/office/word/2010/wordprocessingCanvas" xmlns:mc="http://schemas.openxmlformats.org/markup-compatibility/2006" xmlns:o="urn:schemas-microsoft-com:office:office" xmlns:r="http://schemas.openxmlformats.org/officeDocument/2006/relationships" xmlns:m="http://schemas.openxmlformats.org/officeDocument/2006/math" xmlns:v="urn:schemas-microsoft-com:vml" xmlns:wp14="http://schemas.microsoft.com/office/word/2010/wordprocessingDrawing" xmlns:wp="http://schemas.openxmlformats.org/drawingml/2006/wordprocessingDrawing" xmlns:w10="urn:schemas-microsoft-com:office:word" xmlns:w="http://schemas.openxmlformats.org/wordprocessingml/2006/main" xmlns:w14="http://schemas.microsoft.com/office/word/2010/wordml" xmlns:w15="http://schemas.microsoft.com/office/word/2012/wordml" xmlns:wpg="http://schemas.microsoft.com/office/word/2010/wordprocessingGroup" xmlns:wpi="http://schemas.microsoft.com/office/word/2010/wordprocessingInk" xmlns:wne="http://schemas.microsoft.com/office/word/2006/wordml" xmlns:wps="http://schemas.microsoft.com/office/word/2010/wordprocessingShape" mc:Ignorable="w14 w15 wp14">
+  <w:footnote w:type="separator" w:id="-1">
+    <w:p>
+      <w:pPr>
+        <w:spacing w:after="0" w:line="240" w:lineRule="auto"/>
+      </w:pPr>
+      <w:r>
+        <w:separator/>
+      </w:r>
+    </w:p>
+  </w:footnote>
+  <w:footnote w:type="continuationSeparator" w:id="0">
+    <w:p>
+      <w:pPr>
+        <w:spacing w:after="0" w:line="240" w:lineRule="auto"/>
+      </w:pPr>
+      <w:r>
+        <w:continuationSeparator/>
+      </w:r>
+    </w:p>
+  </w:footnote>
+</w:footnotes>
+</file>
+
+<file path=word/header1.xml><?xml version="1.0" encoding="utf-8"?>
+<w:hdr xmlns:wpc="http://schemas.microsoft.com/office/word/2010/wordprocessingCanvas" xmlns:mc="http://schemas.openxmlformats.org/markup-compatibility/2006" xmlns:o="urn:schemas-microsoft-com:office:office" xmlns:r="http://schemas.openxmlformats.org/officeDocument/2006/relationships" xmlns:m="http://schemas.openxmlformats.org/officeDocument/2006/math" xmlns:v="urn:schemas-microsoft-com:vml" xmlns:wp14="http://schemas.microsoft.com/office/word/2010/wordprocessingDrawing" xmlns:wp="http://schemas.openxmlformats.org/drawingml/2006/wordprocessingDrawing" xmlns:w10="urn:schemas-microsoft-com:office:word" xmlns:w="http://schemas.openxmlformats.org/wordprocessingml/2006/main" xmlns:w14="http://schemas.microsoft.com/office/word/2010/wordml" xmlns:w15="http://schemas.microsoft.com/office/word/2012/wordml" xmlns:wpg="http://schemas.microsoft.com/office/word/2010/wordprocessingGroup" xmlns:wpi="http://schemas.microsoft.com/office/word/2010/wordprocessingInk" xmlns:wne="http://schemas.microsoft.com/office/word/2006/wordml" xmlns:wps="http://schemas.microsoft.com/office/word/2010/wordprocessingShape" mc:Ignorable="w14 w15 wp14">
+  <w:p>
+    <w:pPr>
+      <w:pStyle w:val="Header"/>
+    </w:pPr>
+    <w:r>
+      <w:t>Nick Anderson</w:t>
+    </w:r>
+  </w:p>
+  <w:p>
+    <w:pPr>
+      <w:pStyle w:val="Header"/>
+    </w:pPr>
+    <w:r>
+      <w:t>OMSCS 7641</w:t>
+    </w:r>
+  </w:p>
+  <w:p>
+    <w:pPr>
+      <w:pStyle w:val="Header"/>
+    </w:pPr>
+    <w:r>
+      <w:t>Fall 2016</w:t>
+    </w:r>
+  </w:p>
+  <w:p>
+    <w:pPr>
+      <w:pStyle w:val="Header"/>
+    </w:pPr>
+    <w:r>
+      <w:t>Assignment 4</w:t>
+    </w:r>
+  </w:p>
+</w:hdr>
+</file>
+
 <file path=word/styles.xml><?xml version="1.0" encoding="utf-8"?>
-<w:styles xmlns:wp14="http://schemas.microsoft.com/office/word/2010/wordprocessingDrawing" xmlns:mc="http://schemas.openxmlformats.org/markup-compatibility/2006" xmlns:r="http://schemas.openxmlformats.org/officeDocument/2006/relationships" xmlns:w="http://schemas.openxmlformats.org/wordprocessingml/2006/main" xmlns:w14="http://schemas.microsoft.com/office/word/2010/wordml" xmlns:w15="http://schemas.microsoft.com/office/word/2012/wordml" mc:Ignorable="w14 w15 wp14">
+<w:styles xmlns:mc="http://schemas.openxmlformats.org/markup-compatibility/2006" xmlns:r="http://schemas.openxmlformats.org/officeDocument/2006/relationships" xmlns:w="http://schemas.openxmlformats.org/wordprocessingml/2006/main" xmlns:w14="http://schemas.microsoft.com/office/word/2010/wordml" xmlns:w15="http://schemas.microsoft.com/office/word/2012/wordml" mc:Ignorable="w14 w15">
   <w:docDefaults>
     <w:rPrDefault>
       <w:rPr>
-        <w:rFonts w:asciiTheme="minorHAnsi" w:hAnsiTheme="minorHAnsi" w:eastAsiaTheme="minorHAnsi" w:cstheme="minorBidi"/>
+        <w:rFonts w:asciiTheme="minorHAnsi" w:eastAsiaTheme="minorHAnsi" w:hAnsiTheme="minorHAnsi" w:cstheme="minorBidi"/>
         <w:sz w:val="22"/>
         <w:szCs w:val="22"/>
         <w:lang w:val="en-US" w:eastAsia="en-US" w:bidi="ar-SA"/>
@@ -142,14 +246,14 @@
   <w:latentStyles w:defLockedState="0" w:defUIPriority="99" w:defSemiHidden="0" w:defUnhideWhenUsed="0" w:defQFormat="0" w:count="371">
     <w:lsdException w:name="Normal" w:uiPriority="0" w:qFormat="1"/>
     <w:lsdException w:name="heading 1" w:uiPriority="9" w:qFormat="1"/>
-    <w:lsdException w:name="heading 2" w:uiPriority="9" w:semiHidden="1" w:unhideWhenUsed="1" w:qFormat="1"/>
-    <w:lsdException w:name="heading 3" w:uiPriority="9" w:semiHidden="1" w:unhideWhenUsed="1" w:qFormat="1"/>
-    <w:lsdException w:name="heading 4" w:uiPriority="9" w:semiHidden="1" w:unhideWhenUsed="1" w:qFormat="1"/>
-    <w:lsdException w:name="heading 5" w:uiPriority="9" w:semiHidden="1" w:unhideWhenUsed="1" w:qFormat="1"/>
-    <w:lsdException w:name="heading 6" w:uiPriority="9" w:semiHidden="1" w:unhideWhenUsed="1" w:qFormat="1"/>
-    <w:lsdException w:name="heading 7" w:uiPriority="9" w:semiHidden="1" w:unhideWhenUsed="1" w:qFormat="1"/>
-    <w:lsdException w:name="heading 8" w:uiPriority="9" w:semiHidden="1" w:unhideWhenUsed="1" w:qFormat="1"/>
-    <w:lsdException w:name="heading 9" w:uiPriority="9" w:semiHidden="1" w:unhideWhenUsed="1" w:qFormat="1"/>
+    <w:lsdException w:name="heading 2" w:semiHidden="1" w:uiPriority="9" w:unhideWhenUsed="1" w:qFormat="1"/>
+    <w:lsdException w:name="heading 3" w:semiHidden="1" w:uiPriority="9" w:unhideWhenUsed="1" w:qFormat="1"/>
+    <w:lsdException w:name="heading 4" w:semiHidden="1" w:uiPriority="9" w:unhideWhenUsed="1" w:qFormat="1"/>
+    <w:lsdException w:name="heading 5" w:semiHidden="1" w:uiPriority="9" w:unhideWhenUsed="1" w:qFormat="1"/>
+    <w:lsdException w:name="heading 6" w:semiHidden="1" w:uiPriority="9" w:unhideWhenUsed="1" w:qFormat="1"/>
+    <w:lsdException w:name="heading 7" w:semiHidden="1" w:uiPriority="9" w:unhideWhenUsed="1" w:qFormat="1"/>
+    <w:lsdException w:name="heading 8" w:semiHidden="1" w:uiPriority="9" w:unhideWhenUsed="1" w:qFormat="1"/>
+    <w:lsdException w:name="heading 9" w:semiHidden="1" w:uiPriority="9" w:unhideWhenUsed="1" w:qFormat="1"/>
     <w:lsdException w:name="index 1" w:semiHidden="1" w:unhideWhenUsed="1"/>
     <w:lsdException w:name="index 2" w:semiHidden="1" w:unhideWhenUsed="1"/>
     <w:lsdException w:name="index 3" w:semiHidden="1" w:unhideWhenUsed="1"/>
@@ -159,22 +263,22 @@
     <w:lsdException w:name="index 7" w:semiHidden="1" w:unhideWhenUsed="1"/>
     <w:lsdException w:name="index 8" w:semiHidden="1" w:unhideWhenUsed="1"/>
     <w:lsdException w:name="index 9" w:semiHidden="1" w:unhideWhenUsed="1"/>
-    <w:lsdException w:name="toc 1" w:uiPriority="39" w:semiHidden="1" w:unhideWhenUsed="1"/>
-    <w:lsdException w:name="toc 2" w:uiPriority="39" w:semiHidden="1" w:unhideWhenUsed="1"/>
-    <w:lsdException w:name="toc 3" w:uiPriority="39" w:semiHidden="1" w:unhideWhenUsed="1"/>
-    <w:lsdException w:name="toc 4" w:uiPriority="39" w:semiHidden="1" w:unhideWhenUsed="1"/>
-    <w:lsdException w:name="toc 5" w:uiPriority="39" w:semiHidden="1" w:unhideWhenUsed="1"/>
-    <w:lsdException w:name="toc 6" w:uiPriority="39" w:semiHidden="1" w:unhideWhenUsed="1"/>
-    <w:lsdException w:name="toc 7" w:uiPriority="39" w:semiHidden="1" w:unhideWhenUsed="1"/>
-    <w:lsdException w:name="toc 8" w:uiPriority="39" w:semiHidden="1" w:unhideWhenUsed="1"/>
-    <w:lsdException w:name="toc 9" w:uiPriority="39" w:semiHidden="1" w:unhideWhenUsed="1"/>
+    <w:lsdException w:name="toc 1" w:semiHidden="1" w:uiPriority="39" w:unhideWhenUsed="1"/>
+    <w:lsdException w:name="toc 2" w:semiHidden="1" w:uiPriority="39" w:unhideWhenUsed="1"/>
+    <w:lsdException w:name="toc 3" w:semiHidden="1" w:uiPriority="39" w:unhideWhenUsed="1"/>
+    <w:lsdException w:name="toc 4" w:semiHidden="1" w:uiPriority="39" w:unhideWhenUsed="1"/>
+    <w:lsdException w:name="toc 5" w:semiHidden="1" w:uiPriority="39" w:unhideWhenUsed="1"/>
+    <w:lsdException w:name="toc 6" w:semiHidden="1" w:uiPriority="39" w:unhideWhenUsed="1"/>
+    <w:lsdException w:name="toc 7" w:semiHidden="1" w:uiPriority="39" w:unhideWhenUsed="1"/>
+    <w:lsdException w:name="toc 8" w:semiHidden="1" w:uiPriority="39" w:unhideWhenUsed="1"/>
+    <w:lsdException w:name="toc 9" w:semiHidden="1" w:uiPriority="39" w:unhideWhenUsed="1"/>
     <w:lsdException w:name="Normal Indent" w:semiHidden="1" w:unhideWhenUsed="1"/>
     <w:lsdException w:name="footnote text" w:semiHidden="1" w:unhideWhenUsed="1"/>
     <w:lsdException w:name="annotation text" w:semiHidden="1" w:unhideWhenUsed="1"/>
     <w:lsdException w:name="header" w:semiHidden="1" w:unhideWhenUsed="1"/>
     <w:lsdException w:name="footer" w:semiHidden="1" w:unhideWhenUsed="1"/>
     <w:lsdException w:name="index heading" w:semiHidden="1" w:unhideWhenUsed="1"/>
-    <w:lsdException w:name="caption" w:uiPriority="35" w:semiHidden="1" w:unhideWhenUsed="1" w:qFormat="1"/>
+    <w:lsdException w:name="caption" w:semiHidden="1" w:uiPriority="35" w:unhideWhenUsed="1" w:qFormat="1"/>
     <w:lsdException w:name="table of figures" w:semiHidden="1" w:unhideWhenUsed="1"/>
     <w:lsdException w:name="envelope address" w:semiHidden="1" w:unhideWhenUsed="1"/>
     <w:lsdException w:name="envelope return" w:semiHidden="1" w:unhideWhenUsed="1"/>
@@ -205,7 +309,7 @@
     <w:lsdException w:name="Title" w:uiPriority="10" w:qFormat="1"/>
     <w:lsdException w:name="Closing" w:semiHidden="1" w:unhideWhenUsed="1"/>
     <w:lsdException w:name="Signature" w:semiHidden="1" w:unhideWhenUsed="1"/>
-    <w:lsdException w:name="Default Paragraph Font" w:uiPriority="1" w:semiHidden="1" w:unhideWhenUsed="1"/>
+    <w:lsdException w:name="Default Paragraph Font" w:semiHidden="1" w:uiPriority="1" w:unhideWhenUsed="1"/>
     <w:lsdException w:name="Body Text" w:semiHidden="1" w:unhideWhenUsed="1"/>
     <w:lsdException w:name="Body Text Indent" w:semiHidden="1" w:unhideWhenUsed="1"/>
     <w:lsdException w:name="List Continue" w:semiHidden="1" w:unhideWhenUsed="1"/>
@@ -405,8 +509,8 @@
     <w:lsdException w:name="Subtle Reference" w:uiPriority="31" w:qFormat="1"/>
     <w:lsdException w:name="Intense Reference" w:uiPriority="32" w:qFormat="1"/>
     <w:lsdException w:name="Book Title" w:uiPriority="33" w:qFormat="1"/>
-    <w:lsdException w:name="Bibliography" w:uiPriority="37" w:semiHidden="1" w:unhideWhenUsed="1"/>
-    <w:lsdException w:name="TOC Heading" w:uiPriority="39" w:semiHidden="1" w:unhideWhenUsed="1" w:qFormat="1"/>
+    <w:lsdException w:name="Bibliography" w:semiHidden="1" w:uiPriority="37" w:unhideWhenUsed="1"/>
+    <w:lsdException w:name="TOC Heading" w:semiHidden="1" w:uiPriority="39" w:unhideWhenUsed="1" w:qFormat="1"/>
     <w:lsdException w:name="Plain Table 1" w:uiPriority="41"/>
     <w:lsdException w:name="Plain Table 2" w:uiPriority="42"/>
     <w:lsdException w:name="Plain Table 3" w:uiPriority="43"/>
@@ -512,17 +616,17 @@
     <w:lsdException w:name="List Table 6 Colorful Accent 6" w:uiPriority="51"/>
     <w:lsdException w:name="List Table 7 Colorful Accent 6" w:uiPriority="52"/>
   </w:latentStyles>
-  <w:style w:type="paragraph" w:styleId="Normal" w:default="1">
+  <w:style w:type="paragraph" w:default="1" w:styleId="Normal">
     <w:name w:val="Normal"/>
     <w:qFormat/>
   </w:style>
-  <w:style w:type="character" w:styleId="DefaultParagraphFont" w:default="1">
+  <w:style w:type="character" w:default="1" w:styleId="DefaultParagraphFont">
     <w:name w:val="Default Paragraph Font"/>
     <w:uiPriority w:val="1"/>
     <w:semiHidden/>
     <w:unhideWhenUsed/>
   </w:style>
-  <w:style w:type="table" w:styleId="TableNormal" w:default="1">
+  <w:style w:type="table" w:default="1" w:styleId="TableNormal">
     <w:name w:val="Normal Table"/>
     <w:uiPriority w:val="99"/>
     <w:semiHidden/>
@@ -537,11 +641,55 @@
       </w:tblCellMar>
     </w:tblPr>
   </w:style>
-  <w:style w:type="numbering" w:styleId="NoList" w:default="1">
+  <w:style w:type="numbering" w:default="1" w:styleId="NoList">
     <w:name w:val="No List"/>
     <w:uiPriority w:val="99"/>
     <w:semiHidden/>
     <w:unhideWhenUsed/>
+  </w:style>
+  <w:style w:type="paragraph" w:styleId="Header">
+    <w:name w:val="header"/>
+    <w:basedOn w:val="Normal"/>
+    <w:link w:val="HeaderChar"/>
+    <w:uiPriority w:val="99"/>
+    <w:unhideWhenUsed/>
+    <w:rsid w:val="00927B50"/>
+    <w:pPr>
+      <w:tabs>
+        <w:tab w:val="center" w:pos="4680"/>
+        <w:tab w:val="right" w:pos="9360"/>
+      </w:tabs>
+      <w:spacing w:after="0" w:line="240" w:lineRule="auto"/>
+    </w:pPr>
+  </w:style>
+  <w:style w:type="character" w:customStyle="1" w:styleId="HeaderChar">
+    <w:name w:val="Header Char"/>
+    <w:basedOn w:val="DefaultParagraphFont"/>
+    <w:link w:val="Header"/>
+    <w:uiPriority w:val="99"/>
+    <w:rsid w:val="00927B50"/>
+  </w:style>
+  <w:style w:type="paragraph" w:styleId="Footer">
+    <w:name w:val="footer"/>
+    <w:basedOn w:val="Normal"/>
+    <w:link w:val="FooterChar"/>
+    <w:uiPriority w:val="99"/>
+    <w:unhideWhenUsed/>
+    <w:rsid w:val="00927B50"/>
+    <w:pPr>
+      <w:tabs>
+        <w:tab w:val="center" w:pos="4680"/>
+        <w:tab w:val="right" w:pos="9360"/>
+      </w:tabs>
+      <w:spacing w:after="0" w:line="240" w:lineRule="auto"/>
+    </w:pPr>
+  </w:style>
+  <w:style w:type="character" w:customStyle="1" w:styleId="FooterChar">
+    <w:name w:val="Footer Char"/>
+    <w:basedOn w:val="DefaultParagraphFont"/>
+    <w:link w:val="Footer"/>
+    <w:uiPriority w:val="99"/>
+    <w:rsid w:val="00927B50"/>
   </w:style>
 </w:styles>
 </file>

</xml_diff>